<commit_message>
Update Tecnologias empregadas no PI1.docx
Primeira alteração
</commit_message>
<xml_diff>
--- a/Tecnologias_empregadas_no_PI1/Tecnologias empregadas no PI1.docx
+++ b/Tecnologias_empregadas_no_PI1/Tecnologias empregadas no PI1.docx
@@ -92,59 +92,8 @@
         </w:rPr>
         <w:t>.</w:t>
       </w:r>
-      <w:r>
-        <w:rPr>
-          <w:rFonts w:ascii="Times New Roman" w:hAnsi="Times New Roman" w:cs="Times New Roman"/>
-          <w:b/>
-          <w:sz w:val="24"/>
-          <w:szCs w:val="24"/>
-        </w:rPr>
-        <w:t xml:space="preserve"> </w:t>
-      </w:r>
-      <w:r>
-        <w:rPr>
-          <w:rFonts w:ascii="Times New Roman" w:hAnsi="Times New Roman" w:cs="Times New Roman"/>
-          <w:b/>
-          <w:color w:val="FF0000"/>
-          <w:sz w:val="24"/>
-          <w:szCs w:val="24"/>
-        </w:rPr>
-        <w:t xml:space="preserve">Definir </w:t>
-      </w:r>
-      <w:proofErr w:type="spellStart"/>
-      <w:r>
-        <w:rPr>
-          <w:rFonts w:ascii="Times New Roman" w:hAnsi="Times New Roman" w:cs="Times New Roman"/>
-          <w:b/>
-          <w:color w:val="FF0000"/>
-          <w:sz w:val="24"/>
-          <w:szCs w:val="24"/>
-        </w:rPr>
-        <w:t>black-end</w:t>
-      </w:r>
-      <w:proofErr w:type="spellEnd"/>
-      <w:r>
-        <w:rPr>
-          <w:rFonts w:ascii="Times New Roman" w:hAnsi="Times New Roman" w:cs="Times New Roman"/>
-          <w:b/>
-          <w:color w:val="FF0000"/>
-          <w:sz w:val="24"/>
-          <w:szCs w:val="24"/>
-        </w:rPr>
-        <w:t xml:space="preserve"> e front-</w:t>
-      </w:r>
-      <w:proofErr w:type="spellStart"/>
-      <w:r>
-        <w:rPr>
-          <w:rFonts w:ascii="Times New Roman" w:hAnsi="Times New Roman" w:cs="Times New Roman"/>
-          <w:b/>
-          <w:color w:val="FF0000"/>
-          <w:sz w:val="24"/>
-          <w:szCs w:val="24"/>
-        </w:rPr>
-        <w:t>end</w:t>
-      </w:r>
-      <w:proofErr w:type="spellEnd"/>
+      <w:bookmarkStart w:id="0" w:name="_GoBack"/>
+      <w:bookmarkEnd w:id="0"/>
     </w:p>
     <w:p>
       <w:pPr>
@@ -214,6 +163,201 @@
       <w:r>
         <w:rPr>
           <w:rFonts w:ascii="Times New Roman" w:hAnsi="Times New Roman" w:cs="Times New Roman"/>
+          <w:b/>
+          <w:sz w:val="24"/>
+          <w:szCs w:val="24"/>
+        </w:rPr>
+        <w:t>Front</w:t>
+      </w:r>
+      <w:r>
+        <w:rPr>
+          <w:rFonts w:ascii="Times New Roman" w:hAnsi="Times New Roman" w:cs="Times New Roman"/>
+          <w:b/>
+          <w:sz w:val="24"/>
+          <w:szCs w:val="24"/>
+        </w:rPr>
+        <w:t>-</w:t>
+      </w:r>
+      <w:proofErr w:type="spellStart"/>
+      <w:r>
+        <w:rPr>
+          <w:rFonts w:ascii="Times New Roman" w:hAnsi="Times New Roman" w:cs="Times New Roman"/>
+          <w:b/>
+          <w:sz w:val="24"/>
+          <w:szCs w:val="24"/>
+        </w:rPr>
+        <w:t>end</w:t>
+      </w:r>
+      <w:proofErr w:type="spellEnd"/>
+      <w:r>
+        <w:rPr>
+          <w:rFonts w:ascii="Times New Roman" w:hAnsi="Times New Roman" w:cs="Times New Roman"/>
+          <w:sz w:val="24"/>
+          <w:szCs w:val="24"/>
+        </w:rPr>
+        <w:t xml:space="preserve"> ou </w:t>
+      </w:r>
+      <w:r>
+        <w:rPr>
+          <w:rFonts w:ascii="Times New Roman" w:hAnsi="Times New Roman" w:cs="Times New Roman"/>
+          <w:b/>
+          <w:sz w:val="24"/>
+          <w:szCs w:val="24"/>
+        </w:rPr>
+        <w:t xml:space="preserve">interface frontal, </w:t>
+      </w:r>
+      <w:r>
+        <w:rPr>
+          <w:rFonts w:ascii="Times New Roman" w:hAnsi="Times New Roman" w:cs="Times New Roman"/>
+          <w:sz w:val="24"/>
+          <w:szCs w:val="24"/>
+        </w:rPr>
+        <w:t>é um</w:t>
+      </w:r>
+      <w:r>
+        <w:rPr>
+          <w:rFonts w:ascii="Times New Roman" w:hAnsi="Times New Roman" w:cs="Times New Roman"/>
+          <w:sz w:val="24"/>
+          <w:szCs w:val="24"/>
+        </w:rPr>
+        <w:t xml:space="preserve"> termo que se refere à etapa inicial de um processo.</w:t>
+      </w:r>
+    </w:p>
+    <w:p>
+      <w:pPr>
+        <w:spacing w:line="360" w:lineRule="auto"/>
+        <w:ind w:firstLine="708"/>
+        <w:jc w:val="both"/>
+        <w:rPr>
+          <w:rFonts w:ascii="Times New Roman" w:hAnsi="Times New Roman" w:cs="Times New Roman"/>
+          <w:sz w:val="24"/>
+          <w:szCs w:val="24"/>
+        </w:rPr>
+      </w:pPr>
+      <w:r>
+        <w:rPr>
+          <w:rFonts w:ascii="Times New Roman" w:hAnsi="Times New Roman" w:cs="Times New Roman"/>
+          <w:b/>
+          <w:sz w:val="24"/>
+          <w:szCs w:val="24"/>
+        </w:rPr>
+        <w:t>Back-</w:t>
+      </w:r>
+      <w:proofErr w:type="spellStart"/>
+      <w:r>
+        <w:rPr>
+          <w:rFonts w:ascii="Times New Roman" w:hAnsi="Times New Roman" w:cs="Times New Roman"/>
+          <w:b/>
+          <w:sz w:val="24"/>
+          <w:szCs w:val="24"/>
+        </w:rPr>
+        <w:t>end</w:t>
+      </w:r>
+      <w:proofErr w:type="spellEnd"/>
+      <w:r>
+        <w:rPr>
+          <w:rFonts w:ascii="Times New Roman" w:hAnsi="Times New Roman" w:cs="Times New Roman"/>
+          <w:sz w:val="24"/>
+          <w:szCs w:val="24"/>
+        </w:rPr>
+        <w:t xml:space="preserve"> ou </w:t>
+      </w:r>
+      <w:r>
+        <w:rPr>
+          <w:rFonts w:ascii="Times New Roman" w:hAnsi="Times New Roman" w:cs="Times New Roman"/>
+          <w:b/>
+          <w:sz w:val="24"/>
+          <w:szCs w:val="24"/>
+        </w:rPr>
+        <w:t>parte secundária, parte de suporte, parte de retaguarda</w:t>
+      </w:r>
+      <w:r>
+        <w:rPr>
+          <w:rFonts w:ascii="Times New Roman" w:hAnsi="Times New Roman" w:cs="Times New Roman"/>
+          <w:sz w:val="24"/>
+          <w:szCs w:val="24"/>
+        </w:rPr>
+        <w:t>, é um termo que se refere à etapa final de um processo.</w:t>
+      </w:r>
+    </w:p>
+    <w:p>
+      <w:pPr>
+        <w:spacing w:line="360" w:lineRule="auto"/>
+        <w:ind w:firstLine="708"/>
+        <w:jc w:val="both"/>
+        <w:rPr>
+          <w:rFonts w:ascii="Times New Roman" w:hAnsi="Times New Roman" w:cs="Times New Roman"/>
+          <w:sz w:val="24"/>
+          <w:szCs w:val="24"/>
+        </w:rPr>
+      </w:pPr>
+      <w:r>
+        <w:rPr>
+          <w:rFonts w:ascii="Times New Roman" w:hAnsi="Times New Roman" w:cs="Times New Roman"/>
+          <w:b/>
+          <w:sz w:val="24"/>
+          <w:szCs w:val="24"/>
+        </w:rPr>
+        <w:t>Front-</w:t>
+      </w:r>
+      <w:proofErr w:type="spellStart"/>
+      <w:r>
+        <w:rPr>
+          <w:rFonts w:ascii="Times New Roman" w:hAnsi="Times New Roman" w:cs="Times New Roman"/>
+          <w:b/>
+          <w:sz w:val="24"/>
+          <w:szCs w:val="24"/>
+        </w:rPr>
+        <w:t>end</w:t>
+      </w:r>
+      <w:proofErr w:type="spellEnd"/>
+      <w:r>
+        <w:rPr>
+          <w:rFonts w:ascii="Times New Roman" w:hAnsi="Times New Roman" w:cs="Times New Roman"/>
+          <w:b/>
+          <w:sz w:val="24"/>
+          <w:szCs w:val="24"/>
+        </w:rPr>
+        <w:t xml:space="preserve"> </w:t>
+      </w:r>
+      <w:r>
+        <w:rPr>
+          <w:rFonts w:ascii="Times New Roman" w:hAnsi="Times New Roman" w:cs="Times New Roman"/>
+          <w:sz w:val="24"/>
+          <w:szCs w:val="24"/>
+        </w:rPr>
+        <w:t xml:space="preserve">e </w:t>
+      </w:r>
+      <w:proofErr w:type="spellStart"/>
+      <w:r>
+        <w:rPr>
+          <w:rFonts w:ascii="Times New Roman" w:hAnsi="Times New Roman" w:cs="Times New Roman"/>
+          <w:b/>
+          <w:sz w:val="24"/>
+          <w:szCs w:val="24"/>
+        </w:rPr>
+        <w:t>back-end</w:t>
+      </w:r>
+      <w:proofErr w:type="spellEnd"/>
+      <w:r>
+        <w:rPr>
+          <w:rFonts w:ascii="Times New Roman" w:hAnsi="Times New Roman" w:cs="Times New Roman"/>
+          <w:sz w:val="24"/>
+          <w:szCs w:val="24"/>
+        </w:rPr>
+        <w:t xml:space="preserve"> são dois termos empregados no desenvolvimento e utilização de tecnologias para a web.</w:t>
+      </w:r>
+      <w:r>
+        <w:rPr>
+          <w:rFonts w:ascii="Times New Roman" w:hAnsi="Times New Roman" w:cs="Times New Roman"/>
+          <w:sz w:val="24"/>
+          <w:szCs w:val="24"/>
+        </w:rPr>
+        <w:t xml:space="preserve"> </w:t>
+      </w:r>
+      <w:r>
+        <w:rPr>
+          <w:rFonts w:ascii="Times New Roman" w:hAnsi="Times New Roman" w:cs="Times New Roman"/>
           <w:sz w:val="24"/>
           <w:szCs w:val="24"/>
         </w:rPr>
@@ -685,6 +829,27 @@
     <w:p>
       <w:pPr>
         <w:spacing w:line="360" w:lineRule="auto"/>
+        <w:jc w:val="both"/>
+        <w:rPr>
+          <w:rFonts w:ascii="Times New Roman" w:hAnsi="Times New Roman" w:cs="Times New Roman"/>
+          <w:sz w:val="24"/>
+          <w:szCs w:val="24"/>
+        </w:rPr>
+      </w:pPr>
+      <w:r>
+        <w:rPr>
+          <w:rFonts w:ascii="Times New Roman" w:hAnsi="Times New Roman" w:cs="Times New Roman"/>
+          <w:b/>
+          <w:sz w:val="24"/>
+          <w:szCs w:val="24"/>
+        </w:rPr>
+        <w:lastRenderedPageBreak/>
+        <w:t>Linguagens utilizadas para o desenvolvimento web</w:t>
+      </w:r>
+    </w:p>
+    <w:p>
+      <w:pPr>
+        <w:spacing w:line="360" w:lineRule="auto"/>
         <w:ind w:firstLine="708"/>
         <w:jc w:val="both"/>
         <w:rPr>
@@ -693,6 +858,222 @@
           <w:szCs w:val="24"/>
         </w:rPr>
       </w:pPr>
+      <w:r>
+        <w:rPr>
+          <w:rFonts w:ascii="Times New Roman" w:hAnsi="Times New Roman" w:cs="Times New Roman"/>
+          <w:b/>
+          <w:sz w:val="24"/>
+          <w:szCs w:val="24"/>
+        </w:rPr>
+        <w:t>HTML5</w:t>
+      </w:r>
+      <w:r>
+        <w:rPr>
+          <w:rFonts w:ascii="Times New Roman" w:hAnsi="Times New Roman" w:cs="Times New Roman"/>
+          <w:sz w:val="24"/>
+          <w:szCs w:val="24"/>
+        </w:rPr>
+        <w:t xml:space="preserve"> (</w:t>
+      </w:r>
+      <w:r>
+        <w:rPr>
+          <w:rFonts w:ascii="Times New Roman" w:hAnsi="Times New Roman" w:cs="Times New Roman"/>
+          <w:i/>
+          <w:sz w:val="24"/>
+          <w:szCs w:val="24"/>
+        </w:rPr>
+        <w:t xml:space="preserve">Hypertext </w:t>
+      </w:r>
+      <w:proofErr w:type="spellStart"/>
+      <w:r>
+        <w:rPr>
+          <w:rFonts w:ascii="Times New Roman" w:hAnsi="Times New Roman" w:cs="Times New Roman"/>
+          <w:i/>
+          <w:sz w:val="24"/>
+          <w:szCs w:val="24"/>
+        </w:rPr>
+        <w:t>Markup</w:t>
+      </w:r>
+      <w:proofErr w:type="spellEnd"/>
+      <w:r>
+        <w:rPr>
+          <w:rFonts w:ascii="Times New Roman" w:hAnsi="Times New Roman" w:cs="Times New Roman"/>
+          <w:i/>
+          <w:sz w:val="24"/>
+          <w:szCs w:val="24"/>
+        </w:rPr>
+        <w:t xml:space="preserve"> </w:t>
+      </w:r>
+      <w:proofErr w:type="spellStart"/>
+      <w:r>
+        <w:rPr>
+          <w:rFonts w:ascii="Times New Roman" w:hAnsi="Times New Roman" w:cs="Times New Roman"/>
+          <w:i/>
+          <w:sz w:val="24"/>
+          <w:szCs w:val="24"/>
+        </w:rPr>
+        <w:t>Language</w:t>
+      </w:r>
+      <w:proofErr w:type="spellEnd"/>
+      <w:r>
+        <w:rPr>
+          <w:rFonts w:ascii="Times New Roman" w:hAnsi="Times New Roman" w:cs="Times New Roman"/>
+          <w:i/>
+          <w:sz w:val="24"/>
+          <w:szCs w:val="24"/>
+        </w:rPr>
+        <w:t>, versão 5</w:t>
+      </w:r>
+      <w:r>
+        <w:rPr>
+          <w:rFonts w:ascii="Times New Roman" w:hAnsi="Times New Roman" w:cs="Times New Roman"/>
+          <w:sz w:val="24"/>
+          <w:szCs w:val="24"/>
+        </w:rPr>
+        <w:t xml:space="preserve">) – é uma linguagem de marcação própria para o desenvolvimento de aplicações web na </w:t>
+      </w:r>
+      <w:r>
+        <w:rPr>
+          <w:rFonts w:ascii="Times New Roman" w:hAnsi="Times New Roman" w:cs="Times New Roman"/>
+          <w:b/>
+          <w:sz w:val="24"/>
+          <w:szCs w:val="24"/>
+        </w:rPr>
+        <w:t>WWW</w:t>
+      </w:r>
+      <w:r>
+        <w:rPr>
+          <w:rFonts w:ascii="Times New Roman" w:hAnsi="Times New Roman" w:cs="Times New Roman"/>
+          <w:sz w:val="24"/>
+          <w:szCs w:val="24"/>
+        </w:rPr>
+        <w:t xml:space="preserve"> (</w:t>
+      </w:r>
+      <w:r>
+        <w:rPr>
+          <w:rFonts w:ascii="Times New Roman" w:hAnsi="Times New Roman" w:cs="Times New Roman"/>
+          <w:i/>
+          <w:sz w:val="24"/>
+          <w:szCs w:val="24"/>
+        </w:rPr>
+        <w:t xml:space="preserve">World </w:t>
+      </w:r>
+      <w:proofErr w:type="spellStart"/>
+      <w:r>
+        <w:rPr>
+          <w:rFonts w:ascii="Times New Roman" w:hAnsi="Times New Roman" w:cs="Times New Roman"/>
+          <w:i/>
+          <w:sz w:val="24"/>
+          <w:szCs w:val="24"/>
+        </w:rPr>
+        <w:t>Wide</w:t>
+      </w:r>
+      <w:proofErr w:type="spellEnd"/>
+      <w:r>
+        <w:rPr>
+          <w:rFonts w:ascii="Times New Roman" w:hAnsi="Times New Roman" w:cs="Times New Roman"/>
+          <w:i/>
+          <w:sz w:val="24"/>
+          <w:szCs w:val="24"/>
+        </w:rPr>
+        <w:t xml:space="preserve"> Web</w:t>
+      </w:r>
+      <w:r>
+        <w:rPr>
+          <w:rFonts w:ascii="Times New Roman" w:hAnsi="Times New Roman" w:cs="Times New Roman"/>
+          <w:sz w:val="24"/>
+          <w:szCs w:val="24"/>
+        </w:rPr>
+        <w:t xml:space="preserve">), que apresenta importantes funcionalidades como semântica e acessibilidade. </w:t>
+      </w:r>
+    </w:p>
+    <w:p>
+      <w:pPr>
+        <w:spacing w:line="360" w:lineRule="auto"/>
+        <w:ind w:firstLine="708"/>
+        <w:jc w:val="both"/>
+        <w:rPr>
+          <w:rFonts w:ascii="Times New Roman" w:hAnsi="Times New Roman" w:cs="Times New Roman"/>
+          <w:sz w:val="24"/>
+          <w:szCs w:val="24"/>
+        </w:rPr>
+      </w:pPr>
+      <w:r>
+        <w:rPr>
+          <w:rFonts w:ascii="Times New Roman" w:hAnsi="Times New Roman" w:cs="Times New Roman"/>
+          <w:b/>
+          <w:sz w:val="24"/>
+          <w:szCs w:val="24"/>
+        </w:rPr>
+        <w:t xml:space="preserve">CSS </w:t>
+      </w:r>
+      <w:r>
+        <w:rPr>
+          <w:rFonts w:ascii="Times New Roman" w:hAnsi="Times New Roman" w:cs="Times New Roman"/>
+          <w:sz w:val="24"/>
+          <w:szCs w:val="24"/>
+        </w:rPr>
+        <w:t>(</w:t>
+      </w:r>
+      <w:proofErr w:type="spellStart"/>
+      <w:r>
+        <w:rPr>
+          <w:rFonts w:ascii="Times New Roman" w:hAnsi="Times New Roman" w:cs="Times New Roman"/>
+          <w:i/>
+          <w:sz w:val="24"/>
+          <w:szCs w:val="24"/>
+        </w:rPr>
+        <w:t>Cascading</w:t>
+      </w:r>
+      <w:proofErr w:type="spellEnd"/>
+      <w:r>
+        <w:rPr>
+          <w:rFonts w:ascii="Times New Roman" w:hAnsi="Times New Roman" w:cs="Times New Roman"/>
+          <w:i/>
+          <w:sz w:val="24"/>
+          <w:szCs w:val="24"/>
+        </w:rPr>
+        <w:t xml:space="preserve"> </w:t>
+      </w:r>
+      <w:proofErr w:type="spellStart"/>
+      <w:r>
+        <w:rPr>
+          <w:rFonts w:ascii="Times New Roman" w:hAnsi="Times New Roman" w:cs="Times New Roman"/>
+          <w:i/>
+          <w:sz w:val="24"/>
+          <w:szCs w:val="24"/>
+        </w:rPr>
+        <w:t>Style</w:t>
+      </w:r>
+      <w:proofErr w:type="spellEnd"/>
+      <w:r>
+        <w:rPr>
+          <w:rFonts w:ascii="Times New Roman" w:hAnsi="Times New Roman" w:cs="Times New Roman"/>
+          <w:i/>
+          <w:sz w:val="24"/>
+          <w:szCs w:val="24"/>
+        </w:rPr>
+        <w:t xml:space="preserve"> </w:t>
+      </w:r>
+      <w:proofErr w:type="spellStart"/>
+      <w:r>
+        <w:rPr>
+          <w:rFonts w:ascii="Times New Roman" w:hAnsi="Times New Roman" w:cs="Times New Roman"/>
+          <w:i/>
+          <w:sz w:val="24"/>
+          <w:szCs w:val="24"/>
+        </w:rPr>
+        <w:t>Sheets</w:t>
+      </w:r>
+      <w:proofErr w:type="spellEnd"/>
+      <w:r>
+        <w:rPr>
+          <w:rFonts w:ascii="Times New Roman" w:hAnsi="Times New Roman" w:cs="Times New Roman"/>
+          <w:sz w:val="24"/>
+          <w:szCs w:val="24"/>
+        </w:rPr>
+        <w:t>) – é uma linguagem de folhas de estilo, mecanismo de desenvolvimento web, usado para acrescentar estilo – cores, fontes, espaçamento, etc. – a uma aplicação web. Atualmente a versão em uso é a CSS3.</w:t>
+      </w:r>
     </w:p>
     <w:p>
       <w:pPr>
@@ -707,71 +1088,35 @@
       <w:r>
         <w:rPr>
           <w:rFonts w:ascii="Times New Roman" w:hAnsi="Times New Roman" w:cs="Times New Roman"/>
-          <w:b/>
-          <w:i/>
-          <w:sz w:val="24"/>
-          <w:szCs w:val="24"/>
-        </w:rPr>
-        <w:t>Framework</w:t>
-      </w:r>
-      <w:r>
-        <w:rPr>
-          <w:rFonts w:ascii="Times New Roman" w:hAnsi="Times New Roman" w:cs="Times New Roman"/>
-          <w:b/>
-          <w:sz w:val="24"/>
-          <w:szCs w:val="24"/>
-        </w:rPr>
-        <w:t xml:space="preserve"> </w:t>
-      </w:r>
-      <w:r>
-        <w:rPr>
-          <w:rFonts w:ascii="Times New Roman" w:hAnsi="Times New Roman" w:cs="Times New Roman"/>
-          <w:b/>
-          <w:i/>
-          <w:sz w:val="24"/>
-          <w:szCs w:val="24"/>
-        </w:rPr>
-        <w:t>front-</w:t>
-      </w:r>
-      <w:proofErr w:type="spellStart"/>
-      <w:r>
-        <w:rPr>
-          <w:rFonts w:ascii="Times New Roman" w:hAnsi="Times New Roman" w:cs="Times New Roman"/>
-          <w:b/>
-          <w:i/>
-          <w:sz w:val="24"/>
-          <w:szCs w:val="24"/>
-        </w:rPr>
-        <w:t>end</w:t>
-      </w:r>
-      <w:proofErr w:type="spellEnd"/>
-      <w:r>
-        <w:rPr>
-          <w:rFonts w:ascii="Times New Roman" w:hAnsi="Times New Roman" w:cs="Times New Roman"/>
-          <w:b/>
-          <w:sz w:val="24"/>
-          <w:szCs w:val="24"/>
-        </w:rPr>
-        <w:t xml:space="preserve"> </w:t>
-      </w:r>
-      <w:r>
-        <w:rPr>
-          <w:rFonts w:ascii="Times New Roman" w:hAnsi="Times New Roman" w:cs="Times New Roman"/>
-          <w:b/>
-          <w:sz w:val="24"/>
-          <w:szCs w:val="24"/>
-        </w:rPr>
-        <w:t xml:space="preserve">para desenvolvimento </w:t>
-      </w:r>
-      <w:r>
-        <w:rPr>
-          <w:rFonts w:ascii="Times New Roman" w:hAnsi="Times New Roman" w:cs="Times New Roman"/>
-          <w:b/>
-          <w:i/>
-          <w:sz w:val="24"/>
-          <w:szCs w:val="24"/>
-        </w:rPr>
-        <w:t>Web</w:t>
+          <w:sz w:val="24"/>
+          <w:szCs w:val="24"/>
+        </w:rPr>
+        <w:tab/>
+      </w:r>
+      <w:r>
+        <w:rPr>
+          <w:rFonts w:ascii="Times New Roman" w:hAnsi="Times New Roman" w:cs="Times New Roman"/>
+          <w:sz w:val="24"/>
+          <w:szCs w:val="24"/>
+        </w:rPr>
+        <w:tab/>
+      </w:r>
+      <w:r>
+        <w:rPr>
+          <w:rFonts w:ascii="Times New Roman" w:hAnsi="Times New Roman" w:cs="Times New Roman"/>
+          <w:b/>
+          <w:sz w:val="24"/>
+          <w:szCs w:val="24"/>
+        </w:rPr>
+        <w:t>Frameworks CSS</w:t>
+      </w:r>
+      <w:r>
+        <w:rPr>
+          <w:rFonts w:ascii="Times New Roman" w:hAnsi="Times New Roman" w:cs="Times New Roman"/>
+          <w:sz w:val="24"/>
+          <w:szCs w:val="24"/>
+        </w:rPr>
+        <w:t xml:space="preserve"> – trata-se de um conjunto de componentes de programação que fornecem uma estrutura básica de elementos reutilizáveis, com uma arquitetura consistente de funcionalidades sob a qual a aplicação web será desenvolvida. Frameworks CSS fornecem ferramentas de definição da folha de estilo, design responsivo, tipografia própria para web, botões, ícones, fontes e formulários, entre outras funcionalidades.</w:t>
       </w:r>
     </w:p>
     <w:p>
@@ -790,6 +1135,364 @@
           <w:sz w:val="24"/>
           <w:szCs w:val="24"/>
         </w:rPr>
+        <w:tab/>
+        <w:t xml:space="preserve">Dentre os inúmeros Frameworks CSS, optamos pelo uso do </w:t>
+      </w:r>
+      <w:proofErr w:type="spellStart"/>
+      <w:r>
+        <w:rPr>
+          <w:rFonts w:ascii="Times New Roman" w:hAnsi="Times New Roman" w:cs="Times New Roman"/>
+          <w:b/>
+          <w:i/>
+          <w:sz w:val="24"/>
+          <w:szCs w:val="24"/>
+        </w:rPr>
+        <w:t>Bootstrap</w:t>
+      </w:r>
+      <w:proofErr w:type="spellEnd"/>
+      <w:r>
+        <w:rPr>
+          <w:rFonts w:ascii="Times New Roman" w:hAnsi="Times New Roman" w:cs="Times New Roman"/>
+          <w:b/>
+          <w:i/>
+          <w:sz w:val="24"/>
+          <w:szCs w:val="24"/>
+        </w:rPr>
+        <w:t>,</w:t>
+      </w:r>
+      <w:r>
+        <w:rPr>
+          <w:rFonts w:ascii="Times New Roman" w:hAnsi="Times New Roman" w:cs="Times New Roman"/>
+          <w:b/>
+          <w:i/>
+          <w:sz w:val="24"/>
+          <w:szCs w:val="24"/>
+        </w:rPr>
+        <w:t xml:space="preserve"> </w:t>
+      </w:r>
+      <w:r>
+        <w:rPr>
+          <w:rFonts w:ascii="Times New Roman" w:hAnsi="Times New Roman" w:cs="Times New Roman"/>
+          <w:sz w:val="24"/>
+          <w:szCs w:val="24"/>
+        </w:rPr>
+        <w:t>pela</w:t>
+      </w:r>
+      <w:r>
+        <w:rPr>
+          <w:rFonts w:ascii="Times New Roman" w:hAnsi="Times New Roman" w:cs="Times New Roman"/>
+          <w:sz w:val="24"/>
+          <w:szCs w:val="24"/>
+        </w:rPr>
+        <w:t xml:space="preserve"> sua popularidade e qualidades relativas ao Desenho Web Responsivo.</w:t>
+      </w:r>
+    </w:p>
+    <w:p>
+      <w:pPr>
+        <w:spacing w:line="360" w:lineRule="auto"/>
+        <w:ind w:firstLine="708"/>
+        <w:jc w:val="both"/>
+        <w:rPr>
+          <w:rFonts w:ascii="Times New Roman" w:hAnsi="Times New Roman" w:cs="Times New Roman"/>
+          <w:sz w:val="24"/>
+          <w:szCs w:val="24"/>
+        </w:rPr>
+      </w:pPr>
+      <w:proofErr w:type="spellStart"/>
+      <w:r>
+        <w:rPr>
+          <w:rFonts w:ascii="Times New Roman" w:hAnsi="Times New Roman" w:cs="Times New Roman"/>
+          <w:b/>
+          <w:sz w:val="24"/>
+          <w:szCs w:val="24"/>
+        </w:rPr>
+        <w:t>Javascript</w:t>
+      </w:r>
+      <w:proofErr w:type="spellEnd"/>
+      <w:r>
+        <w:rPr>
+          <w:rFonts w:ascii="Times New Roman" w:hAnsi="Times New Roman" w:cs="Times New Roman"/>
+          <w:b/>
+          <w:sz w:val="24"/>
+          <w:szCs w:val="24"/>
+        </w:rPr>
+        <w:t xml:space="preserve"> </w:t>
+      </w:r>
+      <w:r>
+        <w:rPr>
+          <w:rFonts w:ascii="Times New Roman" w:hAnsi="Times New Roman" w:cs="Times New Roman"/>
+          <w:sz w:val="24"/>
+          <w:szCs w:val="24"/>
+        </w:rPr>
+        <w:t xml:space="preserve">- é uma linguagem de programação interpretada estruturada, de script de alto nível com </w:t>
+      </w:r>
+      <w:proofErr w:type="spellStart"/>
+      <w:r>
+        <w:rPr>
+          <w:rFonts w:ascii="Times New Roman" w:hAnsi="Times New Roman" w:cs="Times New Roman"/>
+          <w:sz w:val="24"/>
+          <w:szCs w:val="24"/>
+        </w:rPr>
+        <w:t>tipagem</w:t>
+      </w:r>
+      <w:proofErr w:type="spellEnd"/>
+      <w:r>
+        <w:rPr>
+          <w:rFonts w:ascii="Times New Roman" w:hAnsi="Times New Roman" w:cs="Times New Roman"/>
+          <w:sz w:val="24"/>
+          <w:szCs w:val="24"/>
+        </w:rPr>
+        <w:t xml:space="preserve"> dinâmica fraca e </w:t>
+      </w:r>
+      <w:proofErr w:type="spellStart"/>
+      <w:r>
+        <w:rPr>
+          <w:rFonts w:ascii="Times New Roman" w:hAnsi="Times New Roman" w:cs="Times New Roman"/>
+          <w:sz w:val="24"/>
+          <w:szCs w:val="24"/>
+        </w:rPr>
+        <w:t>multiparadigma</w:t>
+      </w:r>
+      <w:proofErr w:type="spellEnd"/>
+      <w:r>
+        <w:rPr>
+          <w:rFonts w:ascii="Times New Roman" w:hAnsi="Times New Roman" w:cs="Times New Roman"/>
+          <w:sz w:val="24"/>
+          <w:szCs w:val="24"/>
+        </w:rPr>
+        <w:t xml:space="preserve"> (protótipo, orientado a objeto, imperativo e funcional). </w:t>
+      </w:r>
+      <w:proofErr w:type="spellStart"/>
+      <w:r>
+        <w:rPr>
+          <w:rFonts w:ascii="Times New Roman" w:hAnsi="Times New Roman" w:cs="Times New Roman"/>
+          <w:b/>
+          <w:sz w:val="24"/>
+          <w:szCs w:val="24"/>
+        </w:rPr>
+        <w:t>ECMAScript</w:t>
+      </w:r>
+      <w:proofErr w:type="spellEnd"/>
+      <w:r>
+        <w:rPr>
+          <w:rFonts w:ascii="Times New Roman" w:hAnsi="Times New Roman" w:cs="Times New Roman"/>
+          <w:b/>
+          <w:sz w:val="24"/>
+          <w:szCs w:val="24"/>
+        </w:rPr>
+        <w:t xml:space="preserve"> 5</w:t>
+      </w:r>
+      <w:r>
+        <w:rPr>
+          <w:rFonts w:ascii="Times New Roman" w:hAnsi="Times New Roman" w:cs="Times New Roman"/>
+          <w:sz w:val="24"/>
+          <w:szCs w:val="24"/>
+        </w:rPr>
+        <w:t xml:space="preserve"> é a versão da linguagem básica. </w:t>
+      </w:r>
+      <w:r>
+        <w:rPr>
+          <w:rFonts w:ascii="Times New Roman" w:hAnsi="Times New Roman" w:cs="Times New Roman"/>
+          <w:b/>
+          <w:sz w:val="24"/>
+          <w:szCs w:val="24"/>
+        </w:rPr>
+        <w:t>V8</w:t>
+      </w:r>
+      <w:r>
+        <w:rPr>
+          <w:rFonts w:ascii="Times New Roman" w:hAnsi="Times New Roman" w:cs="Times New Roman"/>
+          <w:sz w:val="24"/>
+          <w:szCs w:val="24"/>
+        </w:rPr>
+        <w:t xml:space="preserve"> é o nome do interpretador </w:t>
+      </w:r>
+      <w:proofErr w:type="spellStart"/>
+      <w:r>
+        <w:rPr>
+          <w:rFonts w:ascii="Times New Roman" w:hAnsi="Times New Roman" w:cs="Times New Roman"/>
+          <w:sz w:val="24"/>
+          <w:szCs w:val="24"/>
+        </w:rPr>
+        <w:t>Javascript</w:t>
+      </w:r>
+      <w:proofErr w:type="spellEnd"/>
+      <w:r>
+        <w:rPr>
+          <w:rFonts w:ascii="Times New Roman" w:hAnsi="Times New Roman" w:cs="Times New Roman"/>
+          <w:sz w:val="24"/>
+          <w:szCs w:val="24"/>
+        </w:rPr>
+        <w:t xml:space="preserve">, também chamado de </w:t>
+      </w:r>
+      <w:r>
+        <w:rPr>
+          <w:rFonts w:ascii="Times New Roman" w:hAnsi="Times New Roman" w:cs="Times New Roman"/>
+          <w:b/>
+          <w:sz w:val="24"/>
+          <w:szCs w:val="24"/>
+        </w:rPr>
+        <w:t xml:space="preserve">Máquina Virtual </w:t>
+      </w:r>
+      <w:proofErr w:type="spellStart"/>
+      <w:r>
+        <w:rPr>
+          <w:rFonts w:ascii="Times New Roman" w:hAnsi="Times New Roman" w:cs="Times New Roman"/>
+          <w:b/>
+          <w:sz w:val="24"/>
+          <w:szCs w:val="24"/>
+        </w:rPr>
+        <w:t>Javascript</w:t>
+      </w:r>
+      <w:proofErr w:type="spellEnd"/>
+      <w:r>
+        <w:rPr>
+          <w:rFonts w:ascii="Times New Roman" w:hAnsi="Times New Roman" w:cs="Times New Roman"/>
+          <w:sz w:val="24"/>
+          <w:szCs w:val="24"/>
+        </w:rPr>
+        <w:t xml:space="preserve"> ou </w:t>
+      </w:r>
+      <w:proofErr w:type="spellStart"/>
+      <w:r>
+        <w:rPr>
+          <w:rFonts w:ascii="Times New Roman" w:hAnsi="Times New Roman" w:cs="Times New Roman"/>
+          <w:b/>
+          <w:sz w:val="24"/>
+          <w:szCs w:val="24"/>
+        </w:rPr>
+        <w:t>Engine</w:t>
+      </w:r>
+      <w:proofErr w:type="spellEnd"/>
+      <w:r>
+        <w:rPr>
+          <w:rFonts w:ascii="Times New Roman" w:hAnsi="Times New Roman" w:cs="Times New Roman"/>
+          <w:sz w:val="24"/>
+          <w:szCs w:val="24"/>
+        </w:rPr>
+        <w:t>, desenvolvido pela Google Chrome. V8 é uma ferramenta desenvolvida na linguagem C++ e distribuída no regime de código aberto.</w:t>
+      </w:r>
+    </w:p>
+    <w:p>
+      <w:pPr>
+        <w:spacing w:line="360" w:lineRule="auto"/>
+        <w:jc w:val="both"/>
+        <w:rPr>
+          <w:rFonts w:ascii="Times New Roman" w:hAnsi="Times New Roman" w:cs="Times New Roman"/>
+          <w:sz w:val="24"/>
+          <w:szCs w:val="24"/>
+        </w:rPr>
+      </w:pPr>
+    </w:p>
+    <w:p>
+      <w:pPr>
+        <w:spacing w:line="360" w:lineRule="auto"/>
+        <w:ind w:firstLine="708"/>
+        <w:jc w:val="both"/>
+        <w:rPr>
+          <w:rFonts w:ascii="Times New Roman" w:hAnsi="Times New Roman" w:cs="Times New Roman"/>
+          <w:sz w:val="24"/>
+          <w:szCs w:val="24"/>
+        </w:rPr>
+      </w:pPr>
+    </w:p>
+    <w:p>
+      <w:pPr>
+        <w:spacing w:line="360" w:lineRule="auto"/>
+        <w:jc w:val="both"/>
+        <w:rPr>
+          <w:rFonts w:ascii="Times New Roman" w:hAnsi="Times New Roman" w:cs="Times New Roman"/>
+          <w:sz w:val="24"/>
+          <w:szCs w:val="24"/>
+        </w:rPr>
+      </w:pPr>
+      <w:r>
+        <w:rPr>
+          <w:rFonts w:ascii="Times New Roman" w:hAnsi="Times New Roman" w:cs="Times New Roman"/>
+          <w:b/>
+          <w:i/>
+          <w:sz w:val="24"/>
+          <w:szCs w:val="24"/>
+        </w:rPr>
+        <w:t>Framework</w:t>
+      </w:r>
+      <w:r>
+        <w:rPr>
+          <w:rFonts w:ascii="Times New Roman" w:hAnsi="Times New Roman" w:cs="Times New Roman"/>
+          <w:b/>
+          <w:sz w:val="24"/>
+          <w:szCs w:val="24"/>
+        </w:rPr>
+        <w:t xml:space="preserve"> </w:t>
+      </w:r>
+      <w:r>
+        <w:rPr>
+          <w:rFonts w:ascii="Times New Roman" w:hAnsi="Times New Roman" w:cs="Times New Roman"/>
+          <w:b/>
+          <w:i/>
+          <w:sz w:val="24"/>
+          <w:szCs w:val="24"/>
+        </w:rPr>
+        <w:t>front-</w:t>
+      </w:r>
+      <w:proofErr w:type="spellStart"/>
+      <w:r>
+        <w:rPr>
+          <w:rFonts w:ascii="Times New Roman" w:hAnsi="Times New Roman" w:cs="Times New Roman"/>
+          <w:b/>
+          <w:i/>
+          <w:sz w:val="24"/>
+          <w:szCs w:val="24"/>
+        </w:rPr>
+        <w:t>end</w:t>
+      </w:r>
+      <w:proofErr w:type="spellEnd"/>
+      <w:r>
+        <w:rPr>
+          <w:rFonts w:ascii="Times New Roman" w:hAnsi="Times New Roman" w:cs="Times New Roman"/>
+          <w:b/>
+          <w:sz w:val="24"/>
+          <w:szCs w:val="24"/>
+        </w:rPr>
+        <w:t xml:space="preserve"> </w:t>
+      </w:r>
+      <w:r>
+        <w:rPr>
+          <w:rFonts w:ascii="Times New Roman" w:hAnsi="Times New Roman" w:cs="Times New Roman"/>
+          <w:b/>
+          <w:sz w:val="24"/>
+          <w:szCs w:val="24"/>
+        </w:rPr>
+        <w:t xml:space="preserve">para desenvolvimento </w:t>
+      </w:r>
+      <w:r>
+        <w:rPr>
+          <w:rFonts w:ascii="Times New Roman" w:hAnsi="Times New Roman" w:cs="Times New Roman"/>
+          <w:b/>
+          <w:i/>
+          <w:sz w:val="24"/>
+          <w:szCs w:val="24"/>
+        </w:rPr>
+        <w:t>Web</w:t>
+      </w:r>
+    </w:p>
+    <w:p>
+      <w:pPr>
+        <w:spacing w:line="360" w:lineRule="auto"/>
+        <w:ind w:firstLine="708"/>
+        <w:jc w:val="both"/>
+        <w:rPr>
+          <w:rFonts w:ascii="Times New Roman" w:hAnsi="Times New Roman" w:cs="Times New Roman"/>
+          <w:sz w:val="24"/>
+          <w:szCs w:val="24"/>
+        </w:rPr>
+      </w:pPr>
+      <w:r>
+        <w:rPr>
+          <w:rFonts w:ascii="Times New Roman" w:hAnsi="Times New Roman" w:cs="Times New Roman"/>
+          <w:sz w:val="24"/>
+          <w:szCs w:val="24"/>
+        </w:rPr>
         <w:t xml:space="preserve">Na área de desenvolvimento de softwares, denominamos de </w:t>
       </w:r>
       <w:r>
@@ -807,7 +1510,106 @@
           <w:sz w:val="24"/>
           <w:szCs w:val="24"/>
         </w:rPr>
-        <w:t xml:space="preserve"> a abstração que une os códigos comuns entre os vários projetos de softwares, permitindo uma funcionalidade genérica </w:t>
+        <w:t xml:space="preserve"> a abstração que une os códigos comuns entre os vários projetos de softwares, permitindo uma funcionalidade genérica entre eles. Um </w:t>
+      </w:r>
+      <w:r>
+        <w:rPr>
+          <w:rFonts w:ascii="Times New Roman" w:hAnsi="Times New Roman" w:cs="Times New Roman"/>
+          <w:i/>
+          <w:sz w:val="24"/>
+          <w:szCs w:val="24"/>
+        </w:rPr>
+        <w:t>framework</w:t>
+      </w:r>
+      <w:r>
+        <w:rPr>
+          <w:rFonts w:ascii="Times New Roman" w:hAnsi="Times New Roman" w:cs="Times New Roman"/>
+          <w:sz w:val="24"/>
+          <w:szCs w:val="24"/>
+        </w:rPr>
+        <w:t xml:space="preserve"> atua onde ocorre funcionalidades comuns a várias aplicações. </w:t>
+      </w:r>
+      <w:r>
+        <w:rPr>
+          <w:rFonts w:ascii="Times New Roman" w:hAnsi="Times New Roman" w:cs="Times New Roman"/>
+          <w:sz w:val="24"/>
+          <w:szCs w:val="24"/>
+        </w:rPr>
+        <w:t xml:space="preserve">Desenvolver uma solução web completamente do zero é uma tarefa muito trabalhosa e demanda muito tempo. A utilização de softwares como os </w:t>
+      </w:r>
+      <w:r>
+        <w:rPr>
+          <w:rFonts w:ascii="Times New Roman" w:hAnsi="Times New Roman" w:cs="Times New Roman"/>
+          <w:i/>
+          <w:sz w:val="24"/>
+          <w:szCs w:val="24"/>
+        </w:rPr>
+        <w:t>frameworks</w:t>
+      </w:r>
+      <w:r>
+        <w:rPr>
+          <w:rFonts w:ascii="Times New Roman" w:hAnsi="Times New Roman" w:cs="Times New Roman"/>
+          <w:sz w:val="24"/>
+          <w:szCs w:val="24"/>
+        </w:rPr>
+        <w:t xml:space="preserve"> para desenvolvimento de soluções </w:t>
+      </w:r>
+      <w:r>
+        <w:rPr>
+          <w:rFonts w:ascii="Times New Roman" w:hAnsi="Times New Roman" w:cs="Times New Roman"/>
+          <w:i/>
+          <w:sz w:val="24"/>
+          <w:szCs w:val="24"/>
+        </w:rPr>
+        <w:t>web</w:t>
+      </w:r>
+      <w:r>
+        <w:rPr>
+          <w:rFonts w:ascii="Times New Roman" w:hAnsi="Times New Roman" w:cs="Times New Roman"/>
+          <w:sz w:val="24"/>
+          <w:szCs w:val="24"/>
+        </w:rPr>
+        <w:t>, nos permite</w:t>
+      </w:r>
+      <w:r>
+        <w:rPr>
+          <w:rFonts w:ascii="Times New Roman" w:hAnsi="Times New Roman" w:cs="Times New Roman"/>
+          <w:sz w:val="24"/>
+          <w:szCs w:val="24"/>
+        </w:rPr>
+        <w:t>m</w:t>
+      </w:r>
+      <w:r>
+        <w:rPr>
+          <w:rFonts w:ascii="Times New Roman" w:hAnsi="Times New Roman" w:cs="Times New Roman"/>
+          <w:sz w:val="24"/>
+          <w:szCs w:val="24"/>
+        </w:rPr>
+        <w:t xml:space="preserve"> gastar menos tem</w:t>
+      </w:r>
+      <w:r>
+        <w:rPr>
+          <w:rFonts w:ascii="Times New Roman" w:hAnsi="Times New Roman" w:cs="Times New Roman"/>
+          <w:sz w:val="24"/>
+          <w:szCs w:val="24"/>
+        </w:rPr>
+        <w:t>po</w:t>
+      </w:r>
+      <w:r>
+        <w:rPr>
+          <w:rFonts w:ascii="Times New Roman" w:hAnsi="Times New Roman" w:cs="Times New Roman"/>
+          <w:sz w:val="24"/>
+          <w:szCs w:val="24"/>
+        </w:rPr>
+        <w:t xml:space="preserve"> e diminuir o nível de complexidade dos códigos empregados</w:t>
+      </w:r>
+      <w:r>
+        <w:rPr>
+          <w:rFonts w:ascii="Times New Roman" w:hAnsi="Times New Roman" w:cs="Times New Roman"/>
+          <w:sz w:val="24"/>
+          <w:szCs w:val="24"/>
+        </w:rPr>
+        <w:t xml:space="preserve"> aplicando funcionalidades, comando e estruturas já </w:t>
       </w:r>
       <w:r>
         <w:rPr>
@@ -816,106 +1618,7 @@
           <w:szCs w:val="24"/>
         </w:rPr>
         <w:lastRenderedPageBreak/>
-        <w:t xml:space="preserve">entre eles. Um </w:t>
-      </w:r>
-      <w:r>
-        <w:rPr>
-          <w:rFonts w:ascii="Times New Roman" w:hAnsi="Times New Roman" w:cs="Times New Roman"/>
-          <w:i/>
-          <w:sz w:val="24"/>
-          <w:szCs w:val="24"/>
-        </w:rPr>
-        <w:t>framework</w:t>
-      </w:r>
-      <w:r>
-        <w:rPr>
-          <w:rFonts w:ascii="Times New Roman" w:hAnsi="Times New Roman" w:cs="Times New Roman"/>
-          <w:sz w:val="24"/>
-          <w:szCs w:val="24"/>
-        </w:rPr>
-        <w:t xml:space="preserve"> atua onde ocorre funcionalidades comuns a várias aplicações. </w:t>
-      </w:r>
-      <w:r>
-        <w:rPr>
-          <w:rFonts w:ascii="Times New Roman" w:hAnsi="Times New Roman" w:cs="Times New Roman"/>
-          <w:sz w:val="24"/>
-          <w:szCs w:val="24"/>
-        </w:rPr>
-        <w:t xml:space="preserve">Desenvolver uma solução web completamente do zero é uma tarefa muito trabalhosa e demanda muito tempo. A utilização de softwares como os </w:t>
-      </w:r>
-      <w:r>
-        <w:rPr>
-          <w:rFonts w:ascii="Times New Roman" w:hAnsi="Times New Roman" w:cs="Times New Roman"/>
-          <w:i/>
-          <w:sz w:val="24"/>
-          <w:szCs w:val="24"/>
-        </w:rPr>
-        <w:t>frameworks</w:t>
-      </w:r>
-      <w:r>
-        <w:rPr>
-          <w:rFonts w:ascii="Times New Roman" w:hAnsi="Times New Roman" w:cs="Times New Roman"/>
-          <w:sz w:val="24"/>
-          <w:szCs w:val="24"/>
-        </w:rPr>
-        <w:t xml:space="preserve"> para desenvolvimento de soluções </w:t>
-      </w:r>
-      <w:r>
-        <w:rPr>
-          <w:rFonts w:ascii="Times New Roman" w:hAnsi="Times New Roman" w:cs="Times New Roman"/>
-          <w:i/>
-          <w:sz w:val="24"/>
-          <w:szCs w:val="24"/>
-        </w:rPr>
-        <w:t>web</w:t>
-      </w:r>
-      <w:r>
-        <w:rPr>
-          <w:rFonts w:ascii="Times New Roman" w:hAnsi="Times New Roman" w:cs="Times New Roman"/>
-          <w:sz w:val="24"/>
-          <w:szCs w:val="24"/>
-        </w:rPr>
-        <w:t>, nos permite</w:t>
-      </w:r>
-      <w:r>
-        <w:rPr>
-          <w:rFonts w:ascii="Times New Roman" w:hAnsi="Times New Roman" w:cs="Times New Roman"/>
-          <w:sz w:val="24"/>
-          <w:szCs w:val="24"/>
-        </w:rPr>
-        <w:t>m</w:t>
-      </w:r>
-      <w:r>
-        <w:rPr>
-          <w:rFonts w:ascii="Times New Roman" w:hAnsi="Times New Roman" w:cs="Times New Roman"/>
-          <w:sz w:val="24"/>
-          <w:szCs w:val="24"/>
-        </w:rPr>
-        <w:t xml:space="preserve"> gastar menos tem</w:t>
-      </w:r>
-      <w:r>
-        <w:rPr>
-          <w:rFonts w:ascii="Times New Roman" w:hAnsi="Times New Roman" w:cs="Times New Roman"/>
-          <w:sz w:val="24"/>
-          <w:szCs w:val="24"/>
-        </w:rPr>
-        <w:t>po</w:t>
-      </w:r>
-      <w:r>
-        <w:rPr>
-          <w:rFonts w:ascii="Times New Roman" w:hAnsi="Times New Roman" w:cs="Times New Roman"/>
-          <w:sz w:val="24"/>
-          <w:szCs w:val="24"/>
-        </w:rPr>
-        <w:t xml:space="preserve"> e diminuir o nível de complexidade dos códigos empregados</w:t>
-      </w:r>
-      <w:r>
-        <w:rPr>
-          <w:rFonts w:ascii="Times New Roman" w:hAnsi="Times New Roman" w:cs="Times New Roman"/>
-          <w:sz w:val="24"/>
-          <w:szCs w:val="24"/>
-        </w:rPr>
-        <w:t xml:space="preserve"> aplicando funcionalidades, comando e estruturas já prontas</w:t>
+        <w:t>prontas</w:t>
       </w:r>
       <w:r>
         <w:rPr>
@@ -984,6 +1687,7 @@
         </w:rPr>
         <w:t xml:space="preserve"> </w:t>
       </w:r>
+      <w:proofErr w:type="spellStart"/>
       <w:r>
         <w:rPr>
           <w:rFonts w:ascii="Times New Roman" w:hAnsi="Times New Roman" w:cs="Times New Roman"/>
@@ -994,6 +1698,7 @@
         </w:rPr>
         <w:t>Django</w:t>
       </w:r>
+      <w:proofErr w:type="spellEnd"/>
       <w:r>
         <w:rPr>
           <w:rFonts w:ascii="Times New Roman" w:hAnsi="Times New Roman" w:cs="Times New Roman"/>
@@ -1945,7 +2650,6 @@
           <w:sz w:val="24"/>
           <w:szCs w:val="24"/>
         </w:rPr>
-        <w:lastRenderedPageBreak/>
         <w:t>Django</w:t>
       </w:r>
       <w:r>
@@ -2033,6 +2737,7 @@
           <w:sz w:val="24"/>
           <w:szCs w:val="24"/>
         </w:rPr>
+        <w:lastRenderedPageBreak/>
         <w:t>O</w:t>
       </w:r>
       <w:r>
@@ -2199,7 +2904,27 @@
           <w:sz w:val="24"/>
           <w:szCs w:val="24"/>
         </w:rPr>
-        <w:t xml:space="preserve"> View </w:t>
+        <w:t xml:space="preserve"> </w:t>
+      </w:r>
+      <w:proofErr w:type="spellStart"/>
+      <w:r>
+        <w:rPr>
+          <w:rFonts w:ascii="Times New Roman" w:hAnsi="Times New Roman" w:cs="Times New Roman"/>
+          <w:i/>
+          <w:sz w:val="24"/>
+          <w:szCs w:val="24"/>
+        </w:rPr>
+        <w:t>View</w:t>
+      </w:r>
+      <w:proofErr w:type="spellEnd"/>
+      <w:r>
+        <w:rPr>
+          <w:rFonts w:ascii="Times New Roman" w:hAnsi="Times New Roman" w:cs="Times New Roman"/>
+          <w:i/>
+          <w:sz w:val="24"/>
+          <w:szCs w:val="24"/>
+        </w:rPr>
+        <w:t xml:space="preserve"> </w:t>
       </w:r>
       <w:proofErr w:type="spellStart"/>
       <w:r>
@@ -2229,6 +2954,7 @@
         </w:rPr>
         <w:t xml:space="preserve">, </w:t>
       </w:r>
+      <w:proofErr w:type="spellStart"/>
       <w:r>
         <w:rPr>
           <w:rFonts w:ascii="Times New Roman" w:hAnsi="Times New Roman" w:cs="Times New Roman"/>
@@ -2238,6 +2964,7 @@
         </w:rPr>
         <w:t>Django</w:t>
       </w:r>
+      <w:proofErr w:type="spellEnd"/>
       <w:r>
         <w:rPr>
           <w:rFonts w:ascii="Times New Roman" w:hAnsi="Times New Roman" w:cs="Times New Roman"/>
@@ -2271,38 +2998,9 @@
           <w:sz w:val="24"/>
           <w:szCs w:val="24"/>
         </w:rPr>
-        <w:t>Model</w:t>
-      </w:r>
-      <w:proofErr w:type="spellEnd"/>
-      <w:r>
-        <w:rPr>
-          <w:rFonts w:ascii="Times New Roman" w:hAnsi="Times New Roman" w:cs="Times New Roman"/>
-          <w:i/>
-          <w:sz w:val="24"/>
-          <w:szCs w:val="24"/>
-        </w:rPr>
-        <w:t>-</w:t>
-      </w:r>
-      <w:proofErr w:type="spellStart"/>
-      <w:r>
-        <w:rPr>
-          <w:rFonts w:ascii="Times New Roman" w:hAnsi="Times New Roman" w:cs="Times New Roman"/>
-          <w:i/>
-          <w:sz w:val="24"/>
-          <w:szCs w:val="24"/>
-        </w:rPr>
-        <w:t>Template</w:t>
-      </w:r>
-      <w:proofErr w:type="spellEnd"/>
-      <w:r>
-        <w:rPr>
-          <w:rFonts w:ascii="Times New Roman" w:hAnsi="Times New Roman" w:cs="Times New Roman"/>
-          <w:i/>
-          <w:sz w:val="24"/>
-          <w:szCs w:val="24"/>
-        </w:rPr>
-        <w:t>-View</w:t>
-      </w:r>
+        <w:t>Model-Template-View</w:t>
+      </w:r>
+      <w:proofErr w:type="spellEnd"/>
       <w:r>
         <w:rPr>
           <w:rFonts w:ascii="Times New Roman" w:hAnsi="Times New Roman" w:cs="Times New Roman"/>
@@ -2399,7 +3097,25 @@
           <w:sz w:val="24"/>
           <w:szCs w:val="24"/>
         </w:rPr>
-        <w:t xml:space="preserve">Outra característica do Django são os </w:t>
+        <w:t xml:space="preserve">Outra característica do </w:t>
+      </w:r>
+      <w:proofErr w:type="spellStart"/>
+      <w:r>
+        <w:rPr>
+          <w:rFonts w:ascii="Times New Roman" w:hAnsi="Times New Roman" w:cs="Times New Roman"/>
+          <w:sz w:val="24"/>
+          <w:szCs w:val="24"/>
+        </w:rPr>
+        <w:t>Django</w:t>
+      </w:r>
+      <w:proofErr w:type="spellEnd"/>
+      <w:r>
+        <w:rPr>
+          <w:rFonts w:ascii="Times New Roman" w:hAnsi="Times New Roman" w:cs="Times New Roman"/>
+          <w:sz w:val="24"/>
+          <w:szCs w:val="24"/>
+        </w:rPr>
+        <w:t xml:space="preserve"> são os </w:t>
       </w:r>
       <w:proofErr w:type="spellStart"/>
       <w:r>
@@ -2868,7 +3584,27 @@
           <w:sz w:val="24"/>
           <w:szCs w:val="24"/>
         </w:rPr>
-        <w:t xml:space="preserve"> View)</w:t>
+        <w:t xml:space="preserve"> </w:t>
+      </w:r>
+      <w:proofErr w:type="spellStart"/>
+      <w:r>
+        <w:rPr>
+          <w:rFonts w:ascii="Times New Roman" w:hAnsi="Times New Roman" w:cs="Times New Roman"/>
+          <w:i/>
+          <w:sz w:val="24"/>
+          <w:szCs w:val="24"/>
+        </w:rPr>
+        <w:t>View</w:t>
+      </w:r>
+      <w:proofErr w:type="spellEnd"/>
+      <w:r>
+        <w:rPr>
+          <w:rFonts w:ascii="Times New Roman" w:hAnsi="Times New Roman" w:cs="Times New Roman"/>
+          <w:i/>
+          <w:sz w:val="24"/>
+          <w:szCs w:val="24"/>
+        </w:rPr>
+        <w:t>)</w:t>
       </w:r>
       <w:r>
         <w:rPr>
@@ -3133,7 +3869,6 @@
           <w:sz w:val="24"/>
           <w:szCs w:val="24"/>
         </w:rPr>
-        <w:lastRenderedPageBreak/>
         <w:t xml:space="preserve">A camada de visualização é responsável por recepcionar e processar as requisições advindas dos usuários, conformar uma resposta e devolvê-la ao usuário. É a partir do endereço URL que o usuário quer acessar, que o framework Django irá servir de roteador para a requisição solicitada. Antes, o Django é informado para onde o usuário quer enviar esta requisição. </w:t>
       </w:r>
     </w:p>
@@ -3186,6 +3921,7 @@
           <w:sz w:val="24"/>
           <w:szCs w:val="24"/>
         </w:rPr>
+        <w:lastRenderedPageBreak/>
         <w:t xml:space="preserve">A camada de </w:t>
       </w:r>
       <w:proofErr w:type="spellStart"/>
@@ -3343,7 +4079,25 @@
           <w:sz w:val="24"/>
           <w:szCs w:val="24"/>
         </w:rPr>
-        <w:t xml:space="preserve"> – Django </w:t>
+        <w:t xml:space="preserve"> – </w:t>
+      </w:r>
+      <w:proofErr w:type="spellStart"/>
+      <w:r>
+        <w:rPr>
+          <w:rFonts w:ascii="Times New Roman" w:hAnsi="Times New Roman" w:cs="Times New Roman"/>
+          <w:sz w:val="24"/>
+          <w:szCs w:val="24"/>
+        </w:rPr>
+        <w:t>Django</w:t>
+      </w:r>
+      <w:proofErr w:type="spellEnd"/>
+      <w:r>
+        <w:rPr>
+          <w:rFonts w:ascii="Times New Roman" w:hAnsi="Times New Roman" w:cs="Times New Roman"/>
+          <w:sz w:val="24"/>
+          <w:szCs w:val="24"/>
+        </w:rPr>
+        <w:t xml:space="preserve"> </w:t>
       </w:r>
       <w:proofErr w:type="spellStart"/>
       <w:r>
@@ -3416,6 +4170,7 @@
         </w:rPr>
         <w:t xml:space="preserve"> </w:t>
       </w:r>
+      <w:proofErr w:type="spellStart"/>
       <w:r>
         <w:rPr>
           <w:rFonts w:ascii="Times New Roman" w:hAnsi="Times New Roman" w:cs="Times New Roman"/>
@@ -3425,6 +4180,7 @@
         </w:rPr>
         <w:t>Django</w:t>
       </w:r>
+      <w:proofErr w:type="spellEnd"/>
       <w:r>
         <w:rPr>
           <w:rFonts w:ascii="Times New Roman" w:hAnsi="Times New Roman" w:cs="Times New Roman"/>
@@ -3433,8 +4189,6 @@
         </w:rPr>
         <w:t xml:space="preserve">. </w:t>
       </w:r>
-      <w:bookmarkStart w:id="0" w:name="_GoBack"/>
-      <w:bookmarkEnd w:id="0"/>
     </w:p>
     <w:p>
       <w:pPr>
@@ -3466,7 +4220,6 @@
           <w:szCs w:val="24"/>
           <w:lang w:eastAsia="pt-BR"/>
         </w:rPr>
-        <w:lastRenderedPageBreak/>
         <w:drawing>
           <wp:inline distT="0" distB="0" distL="0" distR="0">
             <wp:extent cx="4320000" cy="7099200"/>
@@ -3535,6 +4288,7 @@
           <w:sz w:val="20"/>
           <w:szCs w:val="20"/>
         </w:rPr>
+        <w:lastRenderedPageBreak/>
         <w:t>Figura</w:t>
       </w:r>
       <w:r>
@@ -3634,7 +4388,6 @@
           <w:sz w:val="24"/>
           <w:szCs w:val="24"/>
         </w:rPr>
-        <w:lastRenderedPageBreak/>
         <w:tab/>
         <w:t xml:space="preserve">O </w:t>
       </w:r>
@@ -3786,25 +4539,425 @@
           <w:sz w:val="24"/>
           <w:szCs w:val="24"/>
         </w:rPr>
-        <w:t>Software</w:t>
-      </w:r>
-      <w:r>
-        <w:rPr>
-          <w:rFonts w:ascii="Times New Roman" w:hAnsi="Times New Roman" w:cs="Times New Roman"/>
-          <w:b/>
-          <w:sz w:val="24"/>
-          <w:szCs w:val="24"/>
-        </w:rPr>
-        <w:t>s</w:t>
-      </w:r>
-      <w:r>
-        <w:rPr>
-          <w:rFonts w:ascii="Times New Roman" w:hAnsi="Times New Roman" w:cs="Times New Roman"/>
-          <w:b/>
-          <w:sz w:val="24"/>
-          <w:szCs w:val="24"/>
-        </w:rPr>
-        <w:t xml:space="preserve"> de controle de versões</w:t>
+        <w:t>Desenvolvimento Web</w:t>
+      </w:r>
+    </w:p>
+    <w:p>
+      <w:pPr>
+        <w:spacing w:line="360" w:lineRule="auto"/>
+        <w:ind w:firstLine="708"/>
+        <w:jc w:val="both"/>
+        <w:rPr>
+          <w:rFonts w:ascii="Times New Roman" w:hAnsi="Times New Roman" w:cs="Times New Roman"/>
+          <w:sz w:val="24"/>
+          <w:szCs w:val="24"/>
+        </w:rPr>
+      </w:pPr>
+      <w:r>
+        <w:rPr>
+          <w:rFonts w:ascii="Times New Roman" w:hAnsi="Times New Roman" w:cs="Times New Roman"/>
+          <w:b/>
+          <w:sz w:val="24"/>
+          <w:szCs w:val="24"/>
+        </w:rPr>
+        <w:t>TCP/IP</w:t>
+      </w:r>
+      <w:r>
+        <w:rPr>
+          <w:rFonts w:ascii="Times New Roman" w:hAnsi="Times New Roman" w:cs="Times New Roman"/>
+          <w:sz w:val="24"/>
+          <w:szCs w:val="24"/>
+        </w:rPr>
+        <w:t xml:space="preserve"> – TCP (</w:t>
+      </w:r>
+      <w:proofErr w:type="spellStart"/>
+      <w:r>
+        <w:rPr>
+          <w:rFonts w:ascii="Times New Roman" w:hAnsi="Times New Roman" w:cs="Times New Roman"/>
+          <w:i/>
+          <w:sz w:val="24"/>
+          <w:szCs w:val="24"/>
+        </w:rPr>
+        <w:t>Trans</w:t>
+      </w:r>
+      <w:r>
+        <w:rPr>
+          <w:rFonts w:ascii="Times New Roman" w:hAnsi="Times New Roman" w:cs="Times New Roman"/>
+          <w:sz w:val="24"/>
+          <w:szCs w:val="24"/>
+        </w:rPr>
+        <w:t>mission</w:t>
+      </w:r>
+      <w:proofErr w:type="spellEnd"/>
+      <w:r>
+        <w:rPr>
+          <w:rFonts w:ascii="Times New Roman" w:hAnsi="Times New Roman" w:cs="Times New Roman"/>
+          <w:sz w:val="24"/>
+          <w:szCs w:val="24"/>
+        </w:rPr>
+        <w:t xml:space="preserve"> </w:t>
+      </w:r>
+      <w:proofErr w:type="spellStart"/>
+      <w:r>
+        <w:rPr>
+          <w:rFonts w:ascii="Times New Roman" w:hAnsi="Times New Roman" w:cs="Times New Roman"/>
+          <w:sz w:val="24"/>
+          <w:szCs w:val="24"/>
+        </w:rPr>
+        <w:t>Control</w:t>
+      </w:r>
+      <w:proofErr w:type="spellEnd"/>
+      <w:r>
+        <w:rPr>
+          <w:rFonts w:ascii="Times New Roman" w:hAnsi="Times New Roman" w:cs="Times New Roman"/>
+          <w:sz w:val="24"/>
+          <w:szCs w:val="24"/>
+        </w:rPr>
+        <w:t xml:space="preserve"> </w:t>
+      </w:r>
+      <w:proofErr w:type="spellStart"/>
+      <w:r>
+        <w:rPr>
+          <w:rFonts w:ascii="Times New Roman" w:hAnsi="Times New Roman" w:cs="Times New Roman"/>
+          <w:sz w:val="24"/>
+          <w:szCs w:val="24"/>
+        </w:rPr>
+        <w:t>Protocol</w:t>
+      </w:r>
+      <w:proofErr w:type="spellEnd"/>
+      <w:r>
+        <w:rPr>
+          <w:rFonts w:ascii="Times New Roman" w:hAnsi="Times New Roman" w:cs="Times New Roman"/>
+          <w:sz w:val="24"/>
+          <w:szCs w:val="24"/>
+        </w:rPr>
+        <w:t xml:space="preserve"> – Protocolo de Controle de Transmissão) e IP (</w:t>
+      </w:r>
+      <w:r>
+        <w:rPr>
+          <w:rFonts w:ascii="Times New Roman" w:hAnsi="Times New Roman" w:cs="Times New Roman"/>
+          <w:i/>
+          <w:sz w:val="24"/>
+          <w:szCs w:val="24"/>
+        </w:rPr>
+        <w:t xml:space="preserve">Internet </w:t>
+      </w:r>
+      <w:proofErr w:type="spellStart"/>
+      <w:r>
+        <w:rPr>
+          <w:rFonts w:ascii="Times New Roman" w:hAnsi="Times New Roman" w:cs="Times New Roman"/>
+          <w:i/>
+          <w:sz w:val="24"/>
+          <w:szCs w:val="24"/>
+        </w:rPr>
+        <w:t>Protocol</w:t>
+      </w:r>
+      <w:proofErr w:type="spellEnd"/>
+      <w:r>
+        <w:rPr>
+          <w:rFonts w:ascii="Times New Roman" w:hAnsi="Times New Roman" w:cs="Times New Roman"/>
+          <w:sz w:val="24"/>
+          <w:szCs w:val="24"/>
+        </w:rPr>
+        <w:t xml:space="preserve"> – Protocolo de Internet) é um conjunto de protocolos de interconexão, de comunicação entre computadores em rede. O conjunto de protocolos TCP/IP é visto como um modelo de camadas ou níveis, onde cada camada é responsável por um bloco de tarefas, retornando um conjunto de serviços para o protocolo da camada superior. As camadas de aplicação, que são as camadas mais altas e estão mais próximas do entendimento do usuário, porque lidam com dados mais abstratos; as camadas mais baixas são deixadas para as tarefas de menor nível de abstração.</w:t>
+      </w:r>
+    </w:p>
+    <w:p>
+      <w:pPr>
+        <w:spacing w:line="360" w:lineRule="auto"/>
+        <w:ind w:firstLine="708"/>
+        <w:jc w:val="both"/>
+        <w:rPr>
+          <w:rFonts w:ascii="Times New Roman" w:hAnsi="Times New Roman" w:cs="Times New Roman"/>
+          <w:sz w:val="24"/>
+          <w:szCs w:val="24"/>
+        </w:rPr>
+      </w:pPr>
+      <w:r>
+        <w:rPr>
+          <w:rFonts w:ascii="Times New Roman" w:hAnsi="Times New Roman" w:cs="Times New Roman"/>
+          <w:sz w:val="24"/>
+          <w:szCs w:val="24"/>
+        </w:rPr>
+        <w:t>O TCP/IP é composto por quatro camadas, onde a primeira é a camada de aplicação. É nesta camada que atuam os protocolos SMTP (</w:t>
+      </w:r>
+      <w:proofErr w:type="spellStart"/>
+      <w:r>
+        <w:rPr>
+          <w:rFonts w:ascii="Times New Roman" w:hAnsi="Times New Roman" w:cs="Times New Roman"/>
+          <w:i/>
+          <w:sz w:val="24"/>
+          <w:szCs w:val="24"/>
+        </w:rPr>
+        <w:t>Simple</w:t>
+      </w:r>
+      <w:proofErr w:type="spellEnd"/>
+      <w:r>
+        <w:rPr>
+          <w:rFonts w:ascii="Times New Roman" w:hAnsi="Times New Roman" w:cs="Times New Roman"/>
+          <w:i/>
+          <w:sz w:val="24"/>
+          <w:szCs w:val="24"/>
+        </w:rPr>
+        <w:t xml:space="preserve"> Mail </w:t>
+      </w:r>
+      <w:proofErr w:type="spellStart"/>
+      <w:r>
+        <w:rPr>
+          <w:rFonts w:ascii="Times New Roman" w:hAnsi="Times New Roman" w:cs="Times New Roman"/>
+          <w:i/>
+          <w:sz w:val="24"/>
+          <w:szCs w:val="24"/>
+        </w:rPr>
+        <w:t>Transport</w:t>
+      </w:r>
+      <w:proofErr w:type="spellEnd"/>
+      <w:r>
+        <w:rPr>
+          <w:rFonts w:ascii="Times New Roman" w:hAnsi="Times New Roman" w:cs="Times New Roman"/>
+          <w:i/>
+          <w:sz w:val="24"/>
+          <w:szCs w:val="24"/>
+        </w:rPr>
+        <w:t xml:space="preserve"> </w:t>
+      </w:r>
+      <w:proofErr w:type="spellStart"/>
+      <w:r>
+        <w:rPr>
+          <w:rFonts w:ascii="Times New Roman" w:hAnsi="Times New Roman" w:cs="Times New Roman"/>
+          <w:i/>
+          <w:sz w:val="24"/>
+          <w:szCs w:val="24"/>
+        </w:rPr>
+        <w:t>Protocol</w:t>
+      </w:r>
+      <w:proofErr w:type="spellEnd"/>
+      <w:r>
+        <w:rPr>
+          <w:rFonts w:ascii="Times New Roman" w:hAnsi="Times New Roman" w:cs="Times New Roman"/>
+          <w:sz w:val="24"/>
+          <w:szCs w:val="24"/>
+        </w:rPr>
+        <w:t>)</w:t>
+      </w:r>
+      <w:r>
+        <w:rPr>
+          <w:rFonts w:ascii="Times New Roman" w:hAnsi="Times New Roman" w:cs="Times New Roman"/>
+          <w:sz w:val="24"/>
+          <w:szCs w:val="24"/>
+        </w:rPr>
+        <w:t xml:space="preserve"> – responsável pela comunicação dos e-mails, o protocolo FTP (</w:t>
+      </w:r>
+      <w:r>
+        <w:rPr>
+          <w:rFonts w:ascii="Times New Roman" w:hAnsi="Times New Roman" w:cs="Times New Roman"/>
+          <w:i/>
+          <w:sz w:val="24"/>
+          <w:szCs w:val="24"/>
+        </w:rPr>
+        <w:t xml:space="preserve">File </w:t>
+      </w:r>
+      <w:proofErr w:type="spellStart"/>
+      <w:r>
+        <w:rPr>
+          <w:rFonts w:ascii="Times New Roman" w:hAnsi="Times New Roman" w:cs="Times New Roman"/>
+          <w:i/>
+          <w:sz w:val="24"/>
+          <w:szCs w:val="24"/>
+        </w:rPr>
+        <w:t>Transfer</w:t>
+      </w:r>
+      <w:proofErr w:type="spellEnd"/>
+      <w:r>
+        <w:rPr>
+          <w:rFonts w:ascii="Times New Roman" w:hAnsi="Times New Roman" w:cs="Times New Roman"/>
+          <w:i/>
+          <w:sz w:val="24"/>
+          <w:szCs w:val="24"/>
+        </w:rPr>
+        <w:t xml:space="preserve"> </w:t>
+      </w:r>
+      <w:proofErr w:type="spellStart"/>
+      <w:r>
+        <w:rPr>
+          <w:rFonts w:ascii="Times New Roman" w:hAnsi="Times New Roman" w:cs="Times New Roman"/>
+          <w:i/>
+          <w:sz w:val="24"/>
+          <w:szCs w:val="24"/>
+        </w:rPr>
+        <w:t>Protocol</w:t>
+      </w:r>
+      <w:proofErr w:type="spellEnd"/>
+      <w:r>
+        <w:rPr>
+          <w:rFonts w:ascii="Times New Roman" w:hAnsi="Times New Roman" w:cs="Times New Roman"/>
+          <w:sz w:val="24"/>
+          <w:szCs w:val="24"/>
+        </w:rPr>
+        <w:t>) – responsável pela transferência e publicação de arquivos na internet e, o protocolo HTTP (</w:t>
+      </w:r>
+      <w:r>
+        <w:rPr>
+          <w:rFonts w:ascii="Times New Roman" w:hAnsi="Times New Roman" w:cs="Times New Roman"/>
+          <w:i/>
+          <w:sz w:val="24"/>
+          <w:szCs w:val="24"/>
+        </w:rPr>
+        <w:t xml:space="preserve">Hypertext </w:t>
+      </w:r>
+      <w:proofErr w:type="spellStart"/>
+      <w:r>
+        <w:rPr>
+          <w:rFonts w:ascii="Times New Roman" w:hAnsi="Times New Roman" w:cs="Times New Roman"/>
+          <w:i/>
+          <w:sz w:val="24"/>
+          <w:szCs w:val="24"/>
+        </w:rPr>
+        <w:t>Transport</w:t>
+      </w:r>
+      <w:proofErr w:type="spellEnd"/>
+      <w:r>
+        <w:rPr>
+          <w:rFonts w:ascii="Times New Roman" w:hAnsi="Times New Roman" w:cs="Times New Roman"/>
+          <w:i/>
+          <w:sz w:val="24"/>
+          <w:szCs w:val="24"/>
+        </w:rPr>
+        <w:t xml:space="preserve"> </w:t>
+      </w:r>
+      <w:proofErr w:type="spellStart"/>
+      <w:r>
+        <w:rPr>
+          <w:rFonts w:ascii="Times New Roman" w:hAnsi="Times New Roman" w:cs="Times New Roman"/>
+          <w:i/>
+          <w:sz w:val="24"/>
+          <w:szCs w:val="24"/>
+        </w:rPr>
+        <w:t>Protocol</w:t>
+      </w:r>
+      <w:proofErr w:type="spellEnd"/>
+      <w:r>
+        <w:rPr>
+          <w:rFonts w:ascii="Times New Roman" w:hAnsi="Times New Roman" w:cs="Times New Roman"/>
+          <w:sz w:val="24"/>
+          <w:szCs w:val="24"/>
+        </w:rPr>
+        <w:t xml:space="preserve">) – que é o responsável pela publicação de sites na Web e pela navegação na internet. Cada programa utilizado pelo usuário, dependendo da finalidade do programa, comunica-se com um protocolo diferente dentro da camada de aplicação, processando uma requisição. </w:t>
+      </w:r>
+    </w:p>
+    <w:p>
+      <w:pPr>
+        <w:spacing w:line="360" w:lineRule="auto"/>
+        <w:ind w:firstLine="708"/>
+        <w:jc w:val="both"/>
+        <w:rPr>
+          <w:rFonts w:ascii="Times New Roman" w:hAnsi="Times New Roman" w:cs="Times New Roman"/>
+          <w:sz w:val="24"/>
+          <w:szCs w:val="24"/>
+        </w:rPr>
+      </w:pPr>
+      <w:r>
+        <w:rPr>
+          <w:rFonts w:ascii="Times New Roman" w:hAnsi="Times New Roman" w:cs="Times New Roman"/>
+          <w:sz w:val="24"/>
+          <w:szCs w:val="24"/>
+        </w:rPr>
+        <w:t xml:space="preserve">Após o processamento da requisição na camada de </w:t>
+      </w:r>
+      <w:r>
+        <w:rPr>
+          <w:rFonts w:ascii="Times New Roman" w:hAnsi="Times New Roman" w:cs="Times New Roman"/>
+          <w:b/>
+          <w:sz w:val="24"/>
+          <w:szCs w:val="24"/>
+        </w:rPr>
+        <w:t>aplicação</w:t>
+      </w:r>
+      <w:r>
+        <w:rPr>
+          <w:rFonts w:ascii="Times New Roman" w:hAnsi="Times New Roman" w:cs="Times New Roman"/>
+          <w:sz w:val="24"/>
+          <w:szCs w:val="24"/>
+        </w:rPr>
+        <w:t xml:space="preserve">, ela é encaminhada, normalmente, para o TCP, outro protocolo, na camada de </w:t>
+      </w:r>
+      <w:r>
+        <w:rPr>
+          <w:rFonts w:ascii="Times New Roman" w:hAnsi="Times New Roman" w:cs="Times New Roman"/>
+          <w:b/>
+          <w:sz w:val="24"/>
+          <w:szCs w:val="24"/>
+        </w:rPr>
+        <w:t>transporte</w:t>
+      </w:r>
+      <w:r>
+        <w:rPr>
+          <w:rFonts w:ascii="Times New Roman" w:hAnsi="Times New Roman" w:cs="Times New Roman"/>
+          <w:sz w:val="24"/>
+          <w:szCs w:val="24"/>
+        </w:rPr>
+        <w:t xml:space="preserve">. A camada de transporte pega os dados enviados pela camada de aplicação, divide os dados em pacotes e os envia para a camada inferior chamada </w:t>
+      </w:r>
+      <w:r>
+        <w:rPr>
+          <w:rFonts w:ascii="Times New Roman" w:hAnsi="Times New Roman" w:cs="Times New Roman"/>
+          <w:b/>
+          <w:sz w:val="24"/>
+          <w:szCs w:val="24"/>
+        </w:rPr>
+        <w:t>Internet</w:t>
+      </w:r>
+      <w:r>
+        <w:rPr>
+          <w:rFonts w:ascii="Times New Roman" w:hAnsi="Times New Roman" w:cs="Times New Roman"/>
+          <w:sz w:val="24"/>
+          <w:szCs w:val="24"/>
+        </w:rPr>
+        <w:t xml:space="preserve">. A camada Internet pode receber os dados fora de ordem, e a camada </w:t>
+      </w:r>
+      <w:r>
+        <w:rPr>
+          <w:rFonts w:ascii="Times New Roman" w:hAnsi="Times New Roman" w:cs="Times New Roman"/>
+          <w:b/>
+          <w:sz w:val="24"/>
+          <w:szCs w:val="24"/>
+        </w:rPr>
+        <w:t>transporte</w:t>
+      </w:r>
+      <w:r>
+        <w:rPr>
+          <w:rFonts w:ascii="Times New Roman" w:hAnsi="Times New Roman" w:cs="Times New Roman"/>
+          <w:sz w:val="24"/>
+          <w:szCs w:val="24"/>
+        </w:rPr>
+        <w:t xml:space="preserve"> é quem coloca os pacotes de dados em ordem, além de checar a </w:t>
+      </w:r>
+      <w:r>
+        <w:rPr>
+          <w:rFonts w:ascii="Times New Roman" w:hAnsi="Times New Roman" w:cs="Times New Roman"/>
+          <w:sz w:val="24"/>
+          <w:szCs w:val="24"/>
+        </w:rPr>
+        <w:lastRenderedPageBreak/>
+        <w:t xml:space="preserve">consistência dos dados dos pacotes recebidos. É na camada Internet que se situa o IP, responsável por captar os pacotes de dados recebidos da camada transporte e adicionar um endereço virtual, o endereço IP – que são, o endereço do computador que está enviando os dados e o endereço do computador que irá receber os dados. Este pacote de dados é transmitido para a camada Interface de Rede, que é a camada inferior – são chamados de </w:t>
+      </w:r>
+      <w:proofErr w:type="spellStart"/>
+      <w:r>
+        <w:rPr>
+          <w:rFonts w:ascii="Times New Roman" w:hAnsi="Times New Roman" w:cs="Times New Roman"/>
+          <w:sz w:val="24"/>
+          <w:szCs w:val="24"/>
+        </w:rPr>
+        <w:t>datagramas</w:t>
+      </w:r>
+      <w:proofErr w:type="spellEnd"/>
+      <w:r>
+        <w:rPr>
+          <w:rFonts w:ascii="Times New Roman" w:hAnsi="Times New Roman" w:cs="Times New Roman"/>
+          <w:sz w:val="24"/>
+          <w:szCs w:val="24"/>
+        </w:rPr>
+        <w:t>. A camada interface de rede, após receber os pacotes de dados da camada internet, os envia através da rede. A camada interface de rede também é responsável por receber o pacote da rede, se no momento, o computador estiver recebendo dados. A configuração da camada interface depende do tipo de rede em que o computador está inserido.</w:t>
       </w:r>
     </w:p>
     <w:p>
@@ -3817,6 +4970,67 @@
           <w:szCs w:val="24"/>
         </w:rPr>
       </w:pPr>
+    </w:p>
+    <w:p>
+      <w:pPr>
+        <w:spacing w:line="360" w:lineRule="auto"/>
+        <w:jc w:val="both"/>
+        <w:rPr>
+          <w:rFonts w:ascii="Times New Roman" w:hAnsi="Times New Roman" w:cs="Times New Roman"/>
+          <w:sz w:val="24"/>
+          <w:szCs w:val="24"/>
+        </w:rPr>
+      </w:pPr>
+    </w:p>
+    <w:p>
+      <w:pPr>
+        <w:spacing w:line="360" w:lineRule="auto"/>
+        <w:jc w:val="both"/>
+        <w:rPr>
+          <w:rFonts w:ascii="Times New Roman" w:hAnsi="Times New Roman" w:cs="Times New Roman"/>
+          <w:b/>
+          <w:sz w:val="24"/>
+          <w:szCs w:val="24"/>
+        </w:rPr>
+      </w:pPr>
+      <w:r>
+        <w:rPr>
+          <w:rFonts w:ascii="Times New Roman" w:hAnsi="Times New Roman" w:cs="Times New Roman"/>
+          <w:b/>
+          <w:sz w:val="24"/>
+          <w:szCs w:val="24"/>
+        </w:rPr>
+        <w:t>Software</w:t>
+      </w:r>
+      <w:r>
+        <w:rPr>
+          <w:rFonts w:ascii="Times New Roman" w:hAnsi="Times New Roman" w:cs="Times New Roman"/>
+          <w:b/>
+          <w:sz w:val="24"/>
+          <w:szCs w:val="24"/>
+        </w:rPr>
+        <w:t>s</w:t>
+      </w:r>
+      <w:r>
+        <w:rPr>
+          <w:rFonts w:ascii="Times New Roman" w:hAnsi="Times New Roman" w:cs="Times New Roman"/>
+          <w:b/>
+          <w:sz w:val="24"/>
+          <w:szCs w:val="24"/>
+        </w:rPr>
+        <w:t xml:space="preserve"> de controle de versões</w:t>
+      </w:r>
+    </w:p>
+    <w:p>
+      <w:pPr>
+        <w:spacing w:line="360" w:lineRule="auto"/>
+        <w:jc w:val="both"/>
+        <w:rPr>
+          <w:rFonts w:ascii="Times New Roman" w:hAnsi="Times New Roman" w:cs="Times New Roman"/>
+          <w:sz w:val="24"/>
+          <w:szCs w:val="24"/>
+        </w:rPr>
+      </w:pPr>
       <w:r>
         <w:rPr>
           <w:rFonts w:ascii="Times New Roman" w:hAnsi="Times New Roman" w:cs="Times New Roman"/>
@@ -4202,6 +5416,158 @@
           <w:szCs w:val="24"/>
         </w:rPr>
         <w:t xml:space="preserve"> 1.ed. Rio de Janeiro: LTC, 2017</w:t>
+      </w:r>
+    </w:p>
+    <w:p>
+      <w:pPr>
+        <w:spacing w:line="240" w:lineRule="auto"/>
+        <w:rPr>
+          <w:rFonts w:ascii="Times New Roman" w:hAnsi="Times New Roman" w:cs="Times New Roman"/>
+          <w:sz w:val="24"/>
+          <w:szCs w:val="24"/>
+        </w:rPr>
+      </w:pPr>
+      <w:r>
+        <w:rPr>
+          <w:rFonts w:ascii="Times New Roman" w:hAnsi="Times New Roman" w:cs="Times New Roman"/>
+          <w:sz w:val="24"/>
+          <w:szCs w:val="24"/>
+        </w:rPr>
+        <w:t xml:space="preserve">E. Ferreira, Rubem. </w:t>
+      </w:r>
+      <w:r>
+        <w:rPr>
+          <w:rFonts w:ascii="Times New Roman" w:hAnsi="Times New Roman" w:cs="Times New Roman"/>
+          <w:b/>
+          <w:sz w:val="24"/>
+          <w:szCs w:val="24"/>
+        </w:rPr>
+        <w:t>Linux: Guia do Administrador do Sistema</w:t>
+      </w:r>
+      <w:r>
+        <w:rPr>
+          <w:rFonts w:ascii="Times New Roman" w:hAnsi="Times New Roman" w:cs="Times New Roman"/>
+          <w:sz w:val="24"/>
+          <w:szCs w:val="24"/>
+        </w:rPr>
+        <w:t xml:space="preserve">. 8.ed. São Paulo: </w:t>
+      </w:r>
+      <w:proofErr w:type="spellStart"/>
+      <w:r>
+        <w:rPr>
+          <w:rFonts w:ascii="Times New Roman" w:hAnsi="Times New Roman" w:cs="Times New Roman"/>
+          <w:sz w:val="24"/>
+          <w:szCs w:val="24"/>
+        </w:rPr>
+        <w:t>Novatec</w:t>
+      </w:r>
+      <w:proofErr w:type="spellEnd"/>
+      <w:r>
+        <w:rPr>
+          <w:rFonts w:ascii="Times New Roman" w:hAnsi="Times New Roman" w:cs="Times New Roman"/>
+          <w:sz w:val="24"/>
+          <w:szCs w:val="24"/>
+        </w:rPr>
+        <w:t>, 2013.</w:t>
+      </w:r>
+    </w:p>
+    <w:p>
+      <w:pPr>
+        <w:spacing w:line="240" w:lineRule="auto"/>
+        <w:rPr>
+          <w:rFonts w:ascii="Times New Roman" w:hAnsi="Times New Roman" w:cs="Times New Roman"/>
+          <w:b/>
+          <w:sz w:val="24"/>
+          <w:szCs w:val="24"/>
+        </w:rPr>
+      </w:pPr>
+      <w:proofErr w:type="spellStart"/>
+      <w:r>
+        <w:rPr>
+          <w:rFonts w:ascii="Times New Roman" w:hAnsi="Times New Roman" w:cs="Times New Roman"/>
+          <w:sz w:val="24"/>
+          <w:szCs w:val="24"/>
+        </w:rPr>
+        <w:t>Flanagan</w:t>
+      </w:r>
+      <w:proofErr w:type="spellEnd"/>
+      <w:r>
+        <w:rPr>
+          <w:rFonts w:ascii="Times New Roman" w:hAnsi="Times New Roman" w:cs="Times New Roman"/>
+          <w:sz w:val="24"/>
+          <w:szCs w:val="24"/>
+        </w:rPr>
+        <w:t xml:space="preserve">, David. </w:t>
+      </w:r>
+      <w:proofErr w:type="spellStart"/>
+      <w:r>
+        <w:rPr>
+          <w:rFonts w:ascii="Times New Roman" w:hAnsi="Times New Roman" w:cs="Times New Roman"/>
+          <w:b/>
+          <w:sz w:val="24"/>
+          <w:szCs w:val="24"/>
+        </w:rPr>
+        <w:t>JavaScript</w:t>
+      </w:r>
+      <w:proofErr w:type="spellEnd"/>
+      <w:r>
+        <w:rPr>
+          <w:rFonts w:ascii="Times New Roman" w:hAnsi="Times New Roman" w:cs="Times New Roman"/>
+          <w:b/>
+          <w:sz w:val="24"/>
+          <w:szCs w:val="24"/>
+        </w:rPr>
+        <w:t>: O guia definitivo</w:t>
+      </w:r>
+      <w:r>
+        <w:rPr>
+          <w:rFonts w:ascii="Times New Roman" w:hAnsi="Times New Roman" w:cs="Times New Roman"/>
+          <w:sz w:val="24"/>
+          <w:szCs w:val="24"/>
+        </w:rPr>
+        <w:t xml:space="preserve">. </w:t>
+      </w:r>
+      <w:r>
+        <w:rPr>
+          <w:rFonts w:ascii="Times New Roman" w:hAnsi="Times New Roman" w:cs="Times New Roman"/>
+          <w:sz w:val="24"/>
+          <w:szCs w:val="24"/>
+        </w:rPr>
+        <w:t>6</w:t>
+      </w:r>
+      <w:r>
+        <w:rPr>
+          <w:rFonts w:ascii="Times New Roman" w:hAnsi="Times New Roman" w:cs="Times New Roman"/>
+          <w:sz w:val="24"/>
+          <w:szCs w:val="24"/>
+        </w:rPr>
+        <w:t>.ed.</w:t>
+      </w:r>
+      <w:r>
+        <w:rPr>
+          <w:rFonts w:ascii="Times New Roman" w:hAnsi="Times New Roman" w:cs="Times New Roman"/>
+          <w:sz w:val="24"/>
+          <w:szCs w:val="24"/>
+        </w:rPr>
+        <w:t xml:space="preserve"> Porto Alegre: </w:t>
+      </w:r>
+      <w:proofErr w:type="spellStart"/>
+      <w:r>
+        <w:rPr>
+          <w:rFonts w:ascii="Times New Roman" w:hAnsi="Times New Roman" w:cs="Times New Roman"/>
+          <w:sz w:val="24"/>
+          <w:szCs w:val="24"/>
+        </w:rPr>
+        <w:t>Bookman</w:t>
+      </w:r>
+      <w:proofErr w:type="spellEnd"/>
+      <w:r>
+        <w:rPr>
+          <w:rFonts w:ascii="Times New Roman" w:hAnsi="Times New Roman" w:cs="Times New Roman"/>
+          <w:sz w:val="24"/>
+          <w:szCs w:val="24"/>
+        </w:rPr>
+        <w:t>, 2013.</w:t>
       </w:r>
     </w:p>
     <w:p>
@@ -4721,15 +6087,7 @@
           <w:sz w:val="24"/>
           <w:szCs w:val="24"/>
         </w:rPr>
-        <w:t xml:space="preserve"> </w:t>
-      </w:r>
-      <w:r>
-        <w:rPr>
-          <w:rFonts w:ascii="Times New Roman" w:hAnsi="Times New Roman" w:cs="Times New Roman"/>
-          <w:sz w:val="24"/>
-          <w:szCs w:val="24"/>
-        </w:rPr>
-        <w:t>&gt;. [Acessado 16 Set 2021]</w:t>
+        <w:t xml:space="preserve"> &gt;. [Acessado 16 Set 2021]</w:t>
       </w:r>
     </w:p>
     <w:p>
@@ -5995,7 +7353,7 @@
 </file>
 
 <file path=customXml/itemProps1.xml><?xml version="1.0" encoding="utf-8"?>
-<ds:datastoreItem xmlns:ds="http://schemas.openxmlformats.org/officeDocument/2006/customXml" ds:itemID="{F4BFA198-9080-4E93-A2E1-53B885737499}">
+<ds:datastoreItem xmlns:ds="http://schemas.openxmlformats.org/officeDocument/2006/customXml" ds:itemID="{B72D52C8-8592-4AA8-9AA1-03E20EB58323}">
   <ds:schemaRefs>
     <ds:schemaRef ds:uri="http://schemas.openxmlformats.org/officeDocument/2006/bibliography"/>
   </ds:schemaRefs>

</xml_diff>